<commit_message>
same changes in note and presentation
</commit_message>
<xml_diff>
--- a/defence_of_progect/explanatory_note.docx
+++ b/defence_of_progect/explanatory_note.docx
@@ -196,8 +196,10 @@
       <w:r>
         <w:rPr>
           <w:rFonts w:ascii="Times New Roman" w:hAnsi="Times New Roman" w:cs="Times New Roman"/>
-          <w:sz w:val="40"/>
-          <w:szCs w:val="40"/>
+          <w:noProof/>
+          <w:sz w:val="40"/>
+          <w:szCs w:val="40"/>
+          <w:lang w:eastAsia="ru-RU"/>
         </w:rPr>
         <w:drawing>
           <wp:inline distT="0" distB="0" distL="0" distR="0" wp14:anchorId="25AFD751" wp14:editId="65E3FE7D">
@@ -431,8 +433,10 @@
       <w:r>
         <w:rPr>
           <w:rFonts w:ascii="Times New Roman" w:hAnsi="Times New Roman" w:cs="Times New Roman"/>
-          <w:sz w:val="40"/>
-          <w:szCs w:val="40"/>
+          <w:noProof/>
+          <w:sz w:val="40"/>
+          <w:szCs w:val="40"/>
+          <w:lang w:eastAsia="ru-RU"/>
         </w:rPr>
         <w:drawing>
           <wp:inline distT="0" distB="0" distL="0" distR="0" wp14:anchorId="43AD82D6" wp14:editId="72812461">
@@ -515,9 +519,82 @@
           <w:lang w:eastAsia="ru-RU"/>
         </w:rPr>
         <w:lastRenderedPageBreak/>
-        <w:t>Описание идеи</w:t>
-      </w:r>
-      <w:r>
+        <w:t>Описание идеи:</w:t>
+      </w:r>
+    </w:p>
+    <w:p>
+      <w:pPr>
+        <w:jc w:val="both"/>
+        <w:rPr>
+          <w:rFonts w:ascii="Times New Roman" w:hAnsi="Times New Roman" w:cs="Times New Roman"/>
+          <w:sz w:val="40"/>
+          <w:szCs w:val="40"/>
+        </w:rPr>
+      </w:pPr>
+      <w:r>
+        <w:rPr>
+          <w:rFonts w:ascii="Times New Roman" w:hAnsi="Times New Roman" w:cs="Times New Roman"/>
+          <w:sz w:val="40"/>
+          <w:szCs w:val="40"/>
+        </w:rPr>
+        <w:t>Идея моего проекта – это созд</w:t>
+      </w:r>
+      <w:r>
+        <w:rPr>
+          <w:rFonts w:ascii="Times New Roman" w:hAnsi="Times New Roman" w:cs="Times New Roman"/>
+          <w:sz w:val="40"/>
+          <w:szCs w:val="40"/>
+        </w:rPr>
+        <w:t>ать программу для под</w:t>
+      </w:r>
+      <w:r>
+        <w:rPr>
+          <w:rFonts w:ascii="Times New Roman" w:hAnsi="Times New Roman" w:cs="Times New Roman"/>
+          <w:sz w:val="40"/>
+          <w:szCs w:val="40"/>
+        </w:rPr>
+        <w:t>готовки к ЕГЭ по русскому языку</w:t>
+      </w:r>
+      <w:r>
+        <w:rPr>
+          <w:rFonts w:ascii="Times New Roman" w:hAnsi="Times New Roman" w:cs="Times New Roman"/>
+          <w:sz w:val="40"/>
+          <w:szCs w:val="40"/>
+        </w:rPr>
+        <w:t xml:space="preserve">. Русский язык – наш родной язык, и поэтому мы должны говорить правильно. С использованием моей программы Вы сможете проверить свои </w:t>
+      </w:r>
+      <w:r>
+        <w:rPr>
+          <w:rFonts w:ascii="Times New Roman" w:hAnsi="Times New Roman" w:cs="Times New Roman"/>
+          <w:sz w:val="40"/>
+          <w:szCs w:val="40"/>
+        </w:rPr>
+        <w:t>знания и узнать что-то новое</w:t>
+      </w:r>
+      <w:r>
+        <w:rPr>
+          <w:rFonts w:ascii="Times New Roman" w:hAnsi="Times New Roman" w:cs="Times New Roman"/>
+          <w:sz w:val="40"/>
+          <w:szCs w:val="40"/>
+        </w:rPr>
+        <w:t xml:space="preserve"> </w:t>
+      </w:r>
+      <w:r>
+        <w:rPr>
+          <w:rFonts w:ascii="Times New Roman" w:hAnsi="Times New Roman" w:cs="Times New Roman"/>
+          <w:sz w:val="40"/>
+          <w:szCs w:val="40"/>
+        </w:rPr>
+        <w:t>о постановке ударений.</w:t>
+      </w:r>
+    </w:p>
+    <w:p>
+      <w:pPr>
+        <w:pStyle w:val="a9"/>
+        <w:numPr>
+          <w:ilvl w:val="0"/>
+          <w:numId w:val="1"/>
+        </w:numPr>
         <w:rPr>
           <w:rFonts w:ascii="Times New Roman" w:eastAsia="Times New Roman" w:hAnsi="Times New Roman" w:cs="Times New Roman"/>
           <w:b/>
@@ -527,81 +604,8 @@
           <w:u w:val="single"/>
           <w:lang w:eastAsia="ru-RU"/>
         </w:rPr>
-        <w:t>:</w:t>
-      </w:r>
-    </w:p>
-    <w:p>
-      <w:pPr>
-        <w:rPr>
-          <w:rFonts w:ascii="Times New Roman" w:hAnsi="Times New Roman" w:cs="Times New Roman"/>
-          <w:sz w:val="40"/>
-          <w:szCs w:val="40"/>
-        </w:rPr>
-      </w:pPr>
-      <w:r>
-        <w:rPr>
-          <w:rFonts w:ascii="Times New Roman" w:hAnsi="Times New Roman" w:cs="Times New Roman"/>
-          <w:sz w:val="40"/>
-          <w:szCs w:val="40"/>
-        </w:rPr>
-        <w:t>Идея моего проекта – это созд</w:t>
-      </w:r>
-      <w:r>
-        <w:rPr>
-          <w:rFonts w:ascii="Times New Roman" w:hAnsi="Times New Roman" w:cs="Times New Roman"/>
-          <w:sz w:val="40"/>
-          <w:szCs w:val="40"/>
-        </w:rPr>
-        <w:t>ать программу для под</w:t>
-      </w:r>
-      <w:r>
-        <w:rPr>
-          <w:rFonts w:ascii="Times New Roman" w:hAnsi="Times New Roman" w:cs="Times New Roman"/>
-          <w:sz w:val="40"/>
-          <w:szCs w:val="40"/>
-        </w:rPr>
-        <w:t>готовки к ЕГЭ по русскому языку</w:t>
-      </w:r>
-      <w:r>
-        <w:rPr>
-          <w:rFonts w:ascii="Times New Roman" w:hAnsi="Times New Roman" w:cs="Times New Roman"/>
-          <w:sz w:val="40"/>
-          <w:szCs w:val="40"/>
-        </w:rPr>
-        <w:t xml:space="preserve">. Русский язык – наш родной язык, и поэтому мы должны говорить правильно. С использованием моей программы Вы сможете проверить свои </w:t>
-      </w:r>
-      <w:r>
-        <w:rPr>
-          <w:rFonts w:ascii="Times New Roman" w:hAnsi="Times New Roman" w:cs="Times New Roman"/>
-          <w:sz w:val="40"/>
-          <w:szCs w:val="40"/>
-        </w:rPr>
-        <w:t>знания и узнать что-то новое</w:t>
-      </w:r>
-      <w:r>
-        <w:rPr>
-          <w:rFonts w:ascii="Times New Roman" w:hAnsi="Times New Roman" w:cs="Times New Roman"/>
-          <w:sz w:val="40"/>
-          <w:szCs w:val="40"/>
-        </w:rPr>
-        <w:t xml:space="preserve"> </w:t>
-      </w:r>
-      <w:r>
-        <w:rPr>
-          <w:rFonts w:ascii="Times New Roman" w:hAnsi="Times New Roman" w:cs="Times New Roman"/>
-          <w:sz w:val="40"/>
-          <w:szCs w:val="40"/>
-        </w:rPr>
-        <w:t>о постановке ударений.</w:t>
-      </w:r>
-    </w:p>
-    <w:p>
-      <w:pPr>
-        <w:pStyle w:val="a9"/>
-        <w:numPr>
-          <w:ilvl w:val="0"/>
-          <w:numId w:val="1"/>
-        </w:numPr>
+      </w:pPr>
+      <w:r>
         <w:rPr>
           <w:rFonts w:ascii="Times New Roman" w:eastAsia="Times New Roman" w:hAnsi="Times New Roman" w:cs="Times New Roman"/>
           <w:b/>
@@ -611,46 +615,12 @@
           <w:u w:val="single"/>
           <w:lang w:eastAsia="ru-RU"/>
         </w:rPr>
-      </w:pPr>
-      <w:r>
-        <w:rPr>
-          <w:rFonts w:ascii="Times New Roman" w:eastAsia="Times New Roman" w:hAnsi="Times New Roman" w:cs="Times New Roman"/>
-          <w:b/>
-          <w:color w:val="000000" w:themeColor="text1"/>
-          <w:sz w:val="44"/>
-          <w:szCs w:val="44"/>
-          <w:u w:val="single"/>
-          <w:lang w:eastAsia="ru-RU"/>
-        </w:rPr>
-        <w:t xml:space="preserve">Описание </w:t>
-      </w:r>
-      <w:r>
-        <w:rPr>
-          <w:rFonts w:ascii="Times New Roman" w:eastAsia="Times New Roman" w:hAnsi="Times New Roman" w:cs="Times New Roman"/>
-          <w:b/>
-          <w:color w:val="000000" w:themeColor="text1"/>
-          <w:sz w:val="44"/>
-          <w:szCs w:val="44"/>
-          <w:u w:val="single"/>
-          <w:lang w:eastAsia="ru-RU"/>
-        </w:rPr>
-        <w:t>реализации</w:t>
-      </w:r>
-      <w:r>
-        <w:rPr>
-          <w:rFonts w:ascii="Times New Roman" w:eastAsia="Times New Roman" w:hAnsi="Times New Roman" w:cs="Times New Roman"/>
-          <w:b/>
-          <w:color w:val="000000" w:themeColor="text1"/>
-          <w:sz w:val="44"/>
-          <w:szCs w:val="44"/>
-          <w:u w:val="single"/>
-          <w:lang w:eastAsia="ru-RU"/>
-        </w:rPr>
-        <w:t>:</w:t>
-      </w:r>
-    </w:p>
-    <w:p>
-      <w:pPr>
+        <w:t>Описание реализации:</w:t>
+      </w:r>
+    </w:p>
+    <w:p>
+      <w:pPr>
+        <w:jc w:val="both"/>
         <w:rPr>
           <w:rFonts w:ascii="Times New Roman" w:hAnsi="Times New Roman" w:cs="Times New Roman"/>
           <w:sz w:val="40"/>
@@ -672,44 +642,44 @@
           <w:szCs w:val="40"/>
         </w:rPr>
         <w:t>форм</w:t>
+      </w:r>
+      <w:r>
+        <w:rPr>
+          <w:rFonts w:ascii="Times New Roman" w:hAnsi="Times New Roman" w:cs="Times New Roman"/>
+          <w:sz w:val="40"/>
+          <w:szCs w:val="40"/>
+        </w:rPr>
+        <w:t xml:space="preserve">. </w:t>
+      </w:r>
+      <w:proofErr w:type="gramStart"/>
+      <w:r>
+        <w:rPr>
+          <w:rFonts w:ascii="Times New Roman" w:hAnsi="Times New Roman" w:cs="Times New Roman"/>
+          <w:sz w:val="40"/>
+          <w:szCs w:val="40"/>
+        </w:rPr>
+        <w:t xml:space="preserve">Основные 7 классов описывают логику моей программы. </w:t>
+      </w:r>
+      <w:proofErr w:type="gramEnd"/>
+    </w:p>
+    <w:p>
+      <w:pPr>
+        <w:rPr>
+          <w:rFonts w:ascii="Times New Roman" w:hAnsi="Times New Roman" w:cs="Times New Roman"/>
+          <w:sz w:val="40"/>
+          <w:szCs w:val="40"/>
+        </w:rPr>
+      </w:pPr>
+      <w:r>
+        <w:rPr>
+          <w:rFonts w:ascii="Times New Roman" w:hAnsi="Times New Roman" w:cs="Times New Roman"/>
+          <w:sz w:val="40"/>
+          <w:szCs w:val="40"/>
+        </w:rPr>
+        <w:br w:type="page"/>
       </w:r>
       <w:bookmarkStart w:id="0" w:name="_GoBack"/>
       <w:bookmarkEnd w:id="0"/>
-      <w:r>
-        <w:rPr>
-          <w:rFonts w:ascii="Times New Roman" w:hAnsi="Times New Roman" w:cs="Times New Roman"/>
-          <w:sz w:val="40"/>
-          <w:szCs w:val="40"/>
-        </w:rPr>
-        <w:t xml:space="preserve">. </w:t>
-      </w:r>
-      <w:proofErr w:type="gramStart"/>
-      <w:r>
-        <w:rPr>
-          <w:rFonts w:ascii="Times New Roman" w:hAnsi="Times New Roman" w:cs="Times New Roman"/>
-          <w:sz w:val="40"/>
-          <w:szCs w:val="40"/>
-        </w:rPr>
-        <w:t xml:space="preserve">Основные 7 классов описывают логику моей программы. </w:t>
-      </w:r>
-      <w:proofErr w:type="gramEnd"/>
-    </w:p>
-    <w:p>
-      <w:pPr>
-        <w:rPr>
-          <w:rFonts w:ascii="Times New Roman" w:hAnsi="Times New Roman" w:cs="Times New Roman"/>
-          <w:sz w:val="40"/>
-          <w:szCs w:val="40"/>
-        </w:rPr>
-      </w:pPr>
-      <w:r>
-        <w:rPr>
-          <w:rFonts w:ascii="Times New Roman" w:hAnsi="Times New Roman" w:cs="Times New Roman"/>
-          <w:sz w:val="40"/>
-          <w:szCs w:val="40"/>
-        </w:rPr>
-        <w:br w:type="page"/>
-      </w:r>
     </w:p>
     <w:p>
       <w:pPr>
@@ -1270,6 +1240,7 @@
           <w:ilvl w:val="0"/>
           <w:numId w:val="3"/>
         </w:numPr>
+        <w:jc w:val="both"/>
         <w:rPr>
           <w:rFonts w:ascii="Times New Roman" w:hAnsi="Times New Roman" w:cs="Times New Roman"/>
           <w:sz w:val="40"/>
@@ -1301,16 +1272,7 @@
           <w:sz w:val="40"/>
           <w:szCs w:val="40"/>
         </w:rPr>
-        <w:t xml:space="preserve"> </w:t>
-      </w:r>
-      <w:r>
-        <w:rPr>
-          <w:rFonts w:ascii="Times New Roman" w:hAnsi="Times New Roman" w:cs="Times New Roman"/>
-          <w:i/>
-          <w:sz w:val="40"/>
-          <w:szCs w:val="40"/>
-        </w:rPr>
-        <w:t xml:space="preserve">(без дизайна) </w:t>
+        <w:t xml:space="preserve"> (без дизайна) </w:t>
       </w:r>
       <w:r>
         <w:rPr>
@@ -1328,6 +1290,7 @@
           <w:ilvl w:val="0"/>
           <w:numId w:val="3"/>
         </w:numPr>
+        <w:jc w:val="both"/>
         <w:rPr>
           <w:rFonts w:ascii="Times New Roman" w:hAnsi="Times New Roman" w:cs="Times New Roman"/>
           <w:sz w:val="40"/>
@@ -1365,15 +1328,7 @@
           <w:sz w:val="40"/>
           <w:szCs w:val="40"/>
         </w:rPr>
-        <w:t>код соответствует ст</w:t>
-      </w:r>
-      <w:r>
-        <w:rPr>
-          <w:rFonts w:ascii="Times New Roman" w:hAnsi="Times New Roman" w:cs="Times New Roman"/>
-          <w:sz w:val="40"/>
-          <w:szCs w:val="40"/>
-        </w:rPr>
-        <w:t xml:space="preserve">андарту </w:t>
+        <w:t xml:space="preserve">код соответствует стандарту </w:t>
       </w:r>
       <w:r>
         <w:rPr>
@@ -1390,15 +1345,7 @@
           <w:sz w:val="40"/>
           <w:szCs w:val="40"/>
         </w:rPr>
-        <w:t>8,</w:t>
-      </w:r>
-      <w:r>
-        <w:rPr>
-          <w:rFonts w:ascii="Times New Roman" w:hAnsi="Times New Roman" w:cs="Times New Roman"/>
-          <w:sz w:val="40"/>
-          <w:szCs w:val="40"/>
-        </w:rPr>
-        <w:t xml:space="preserve"> константы присутств</w:t>
+        <w:t>8, константы присутств</w:t>
       </w:r>
       <w:r>
         <w:rPr>
@@ -1415,6 +1362,7 @@
           <w:ilvl w:val="0"/>
           <w:numId w:val="3"/>
         </w:numPr>
+        <w:jc w:val="both"/>
         <w:rPr>
           <w:rFonts w:ascii="Times New Roman" w:hAnsi="Times New Roman" w:cs="Times New Roman"/>
           <w:sz w:val="40"/>
@@ -1453,6 +1401,7 @@
           <w:ilvl w:val="0"/>
           <w:numId w:val="3"/>
         </w:numPr>
+        <w:jc w:val="both"/>
         <w:rPr>
           <w:rFonts w:ascii="Times New Roman" w:hAnsi="Times New Roman" w:cs="Times New Roman"/>
           <w:i/>
@@ -1485,6 +1434,7 @@
           <w:ilvl w:val="0"/>
           <w:numId w:val="3"/>
         </w:numPr>
+        <w:jc w:val="both"/>
         <w:rPr>
           <w:rFonts w:ascii="Times New Roman" w:hAnsi="Times New Roman" w:cs="Times New Roman"/>
           <w:sz w:val="40"/>
@@ -1531,6 +1481,7 @@
           <w:ilvl w:val="0"/>
           <w:numId w:val="3"/>
         </w:numPr>
+        <w:jc w:val="both"/>
         <w:rPr>
           <w:rFonts w:ascii="Times New Roman" w:hAnsi="Times New Roman" w:cs="Times New Roman"/>
           <w:sz w:val="40"/>
@@ -1586,6 +1537,7 @@
           <w:ilvl w:val="0"/>
           <w:numId w:val="3"/>
         </w:numPr>
+        <w:jc w:val="both"/>
         <w:rPr>
           <w:rFonts w:ascii="Times New Roman" w:hAnsi="Times New Roman" w:cs="Times New Roman"/>
           <w:i/>
@@ -1610,6 +1562,7 @@
           <w:ilvl w:val="0"/>
           <w:numId w:val="4"/>
         </w:numPr>
+        <w:jc w:val="both"/>
         <w:rPr>
           <w:rFonts w:ascii="Times New Roman" w:hAnsi="Times New Roman" w:cs="Times New Roman"/>
           <w:sz w:val="34"/>
@@ -1643,6 +1596,7 @@
           <w:ilvl w:val="0"/>
           <w:numId w:val="4"/>
         </w:numPr>
+        <w:jc w:val="both"/>
         <w:rPr>
           <w:rFonts w:ascii="Times New Roman" w:hAnsi="Times New Roman" w:cs="Times New Roman"/>
           <w:sz w:val="34"/>
@@ -1693,6 +1647,7 @@
           <w:ilvl w:val="0"/>
           <w:numId w:val="4"/>
         </w:numPr>
+        <w:jc w:val="both"/>
         <w:rPr>
           <w:rFonts w:ascii="Times New Roman" w:hAnsi="Times New Roman" w:cs="Times New Roman"/>
           <w:sz w:val="34"/>
@@ -1734,6 +1689,7 @@
           <w:ilvl w:val="0"/>
           <w:numId w:val="4"/>
         </w:numPr>
+        <w:jc w:val="both"/>
         <w:rPr>
           <w:rFonts w:ascii="Times New Roman" w:hAnsi="Times New Roman" w:cs="Times New Roman"/>
           <w:sz w:val="34"/>
@@ -1775,6 +1731,7 @@
           <w:ilvl w:val="0"/>
           <w:numId w:val="4"/>
         </w:numPr>
+        <w:jc w:val="both"/>
         <w:rPr>
           <w:rFonts w:ascii="Times New Roman" w:hAnsi="Times New Roman" w:cs="Times New Roman"/>
           <w:sz w:val="34"/>
@@ -1816,6 +1773,7 @@
           <w:ilvl w:val="0"/>
           <w:numId w:val="4"/>
         </w:numPr>
+        <w:jc w:val="both"/>
         <w:rPr>
           <w:rFonts w:ascii="Times New Roman" w:hAnsi="Times New Roman" w:cs="Times New Roman"/>
           <w:sz w:val="34"/>
@@ -1845,15 +1803,7 @@
           <w:sz w:val="34"/>
           <w:szCs w:val="34"/>
         </w:rPr>
-        <w:t xml:space="preserve"> </w:t>
-      </w:r>
-      <w:r>
-        <w:rPr>
-          <w:rFonts w:ascii="Times New Roman" w:hAnsi="Times New Roman" w:cs="Times New Roman"/>
-          <w:sz w:val="34"/>
-          <w:szCs w:val="34"/>
-        </w:rPr>
-        <w:t xml:space="preserve">или </w:t>
+        <w:t xml:space="preserve"> или </w:t>
       </w:r>
       <w:r>
         <w:rPr>
@@ -1890,27 +1840,20 @@
           <w:ilvl w:val="0"/>
           <w:numId w:val="4"/>
         </w:numPr>
-        <w:rPr>
-          <w:rFonts w:ascii="Times New Roman" w:hAnsi="Times New Roman" w:cs="Times New Roman"/>
-          <w:sz w:val="34"/>
-          <w:szCs w:val="34"/>
-        </w:rPr>
-      </w:pPr>
-      <w:r>
-        <w:rPr>
-          <w:rFonts w:ascii="Times New Roman" w:hAnsi="Times New Roman" w:cs="Times New Roman"/>
-          <w:sz w:val="34"/>
-          <w:szCs w:val="34"/>
-        </w:rPr>
-        <w:t>Несколько таблиц в БД</w:t>
-      </w:r>
-      <w:r>
-        <w:rPr>
-          <w:rFonts w:ascii="Times New Roman" w:hAnsi="Times New Roman" w:cs="Times New Roman"/>
-          <w:sz w:val="34"/>
-          <w:szCs w:val="34"/>
-        </w:rPr>
-        <w:t xml:space="preserve"> </w:t>
+        <w:jc w:val="both"/>
+        <w:rPr>
+          <w:rFonts w:ascii="Times New Roman" w:hAnsi="Times New Roman" w:cs="Times New Roman"/>
+          <w:sz w:val="34"/>
+          <w:szCs w:val="34"/>
+        </w:rPr>
+      </w:pPr>
+      <w:r>
+        <w:rPr>
+          <w:rFonts w:ascii="Times New Roman" w:hAnsi="Times New Roman" w:cs="Times New Roman"/>
+          <w:sz w:val="34"/>
+          <w:szCs w:val="34"/>
+        </w:rPr>
+        <w:t xml:space="preserve">Несколько таблиц в БД </w:t>
       </w:r>
       <w:r>
         <w:rPr>
@@ -1930,6 +1873,7 @@
           <w:ilvl w:val="0"/>
           <w:numId w:val="4"/>
         </w:numPr>
+        <w:jc w:val="both"/>
         <w:rPr>
           <w:rFonts w:ascii="Times New Roman" w:hAnsi="Times New Roman" w:cs="Times New Roman"/>
           <w:sz w:val="34"/>
@@ -1971,6 +1915,7 @@
           <w:ilvl w:val="0"/>
           <w:numId w:val="4"/>
         </w:numPr>
+        <w:jc w:val="both"/>
         <w:rPr>
           <w:rFonts w:ascii="Times New Roman" w:hAnsi="Times New Roman" w:cs="Times New Roman"/>
           <w:sz w:val="34"/>
@@ -2012,27 +1957,20 @@
           <w:ilvl w:val="0"/>
           <w:numId w:val="4"/>
         </w:numPr>
-        <w:rPr>
-          <w:rFonts w:ascii="Times New Roman" w:hAnsi="Times New Roman" w:cs="Times New Roman"/>
-          <w:sz w:val="34"/>
-          <w:szCs w:val="34"/>
-        </w:rPr>
-      </w:pPr>
-      <w:r>
-        <w:rPr>
-          <w:rFonts w:ascii="Times New Roman" w:hAnsi="Times New Roman" w:cs="Times New Roman"/>
-          <w:sz w:val="34"/>
-          <w:szCs w:val="34"/>
-        </w:rPr>
-        <w:t>Изменение данных в БД</w:t>
-      </w:r>
-      <w:r>
-        <w:rPr>
-          <w:rFonts w:ascii="Times New Roman" w:hAnsi="Times New Roman" w:cs="Times New Roman"/>
-          <w:sz w:val="34"/>
-          <w:szCs w:val="34"/>
-        </w:rPr>
-        <w:t xml:space="preserve"> </w:t>
+        <w:jc w:val="both"/>
+        <w:rPr>
+          <w:rFonts w:ascii="Times New Roman" w:hAnsi="Times New Roman" w:cs="Times New Roman"/>
+          <w:sz w:val="34"/>
+          <w:szCs w:val="34"/>
+        </w:rPr>
+      </w:pPr>
+      <w:r>
+        <w:rPr>
+          <w:rFonts w:ascii="Times New Roman" w:hAnsi="Times New Roman" w:cs="Times New Roman"/>
+          <w:sz w:val="34"/>
+          <w:szCs w:val="34"/>
+        </w:rPr>
+        <w:t xml:space="preserve">Изменение данных в БД </w:t>
       </w:r>
       <w:r>
         <w:rPr>
@@ -2052,6 +1990,7 @@
           <w:ilvl w:val="0"/>
           <w:numId w:val="4"/>
         </w:numPr>
+        <w:jc w:val="both"/>
         <w:rPr>
           <w:rFonts w:ascii="Times New Roman" w:hAnsi="Times New Roman" w:cs="Times New Roman"/>
           <w:sz w:val="34"/>
@@ -2125,6 +2064,7 @@
         <w:docPartUnique/>
       </w:docPartObj>
     </w:sdtPr>
+    <w:sdtEndPr/>
     <w:sdtContent>
       <w:p>
         <w:pPr>
@@ -2133,6 +2073,7 @@
         <w:r>
           <w:rPr>
             <w:noProof/>
+            <w:lang w:eastAsia="ru-RU"/>
           </w:rPr>
           <mc:AlternateContent>
             <mc:Choice Requires="wpg">
@@ -2325,7 +2266,7 @@
                                       <w14:noFill/>
                                     </w14:textFill>
                                   </w:rPr>
-                                  <w:t>4</w:t>
+                                  <w:t>6</w:t>
                                 </w:r>
                                 <w:r>
                                   <w:rPr>
@@ -2433,7 +2374,7 @@
                                 <w14:noFill/>
                               </w14:textFill>
                             </w:rPr>
-                            <w:t>4</w:t>
+                            <w:t>6</w:t>
                           </w:r>
                           <w:r>
                             <w:rPr>
@@ -3421,6 +3362,7 @@
   <w:style w:type="character" w:default="1" w:styleId="a0">
     <w:name w:val="Default Paragraph Font"/>
     <w:uiPriority w:val="1"/>
+    <w:semiHidden/>
     <w:unhideWhenUsed/>
   </w:style>
   <w:style w:type="table" w:default="1" w:styleId="a1">
@@ -3749,6 +3691,7 @@
   <w:style w:type="character" w:default="1" w:styleId="a0">
     <w:name w:val="Default Paragraph Font"/>
     <w:uiPriority w:val="1"/>
+    <w:semiHidden/>
     <w:unhideWhenUsed/>
   </w:style>
   <w:style w:type="table" w:default="1" w:styleId="a1">
@@ -4203,7 +4146,7 @@
 </file>
 
 <file path=customXml/itemProps1.xml><?xml version="1.0" encoding="utf-8"?>
-<ds:datastoreItem xmlns:ds="http://schemas.openxmlformats.org/officeDocument/2006/customXml" ds:itemID="{D1EAC0A5-E84B-4678-928E-31357C6AEC82}">
+<ds:datastoreItem xmlns:ds="http://schemas.openxmlformats.org/officeDocument/2006/customXml" ds:itemID="{4170C7D1-B2FF-497A-ABFD-E74F7CAD1B7E}">
   <ds:schemaRefs>
     <ds:schemaRef ds:uri="http://schemas.openxmlformats.org/officeDocument/2006/bibliography"/>
   </ds:schemaRefs>

</xml_diff>